<commit_message>
Add BedAssignment and Room classes with methods for bed management and assignment
</commit_message>
<xml_diff>
--- a/Docs/Week1 St Josephs Hospital Er Architecture Pseudocode1.docx
+++ b/Docs/Week1 St Josephs Hospital Er Architecture Pseudocode1.docx
@@ -88,9 +88,17 @@
       </w:r>
     </w:p>
     <w:p>
-      <w:r>
-        <w:t>Naledi</w:t>
-      </w:r>
+      <w:proofErr w:type="spellStart"/>
+      <w:r>
+        <w:t>Manye</w:t>
+      </w:r>
+      <w:r>
+        <w:t>l</w:t>
+      </w:r>
+      <w:r>
+        <w:t>i</w:t>
+      </w:r>
+      <w:proofErr w:type="spellEnd"/>
       <w:r>
         <w:t xml:space="preserve"> </w:t>
       </w:r>
@@ -3400,6 +3408,7 @@
   <w:style w:type="character" w:default="1" w:styleId="DefaultParagraphFont">
     <w:name w:val="Default Paragraph Font"/>
     <w:uiPriority w:val="1"/>
+    <w:semiHidden/>
     <w:unhideWhenUsed/>
   </w:style>
   <w:style w:type="table" w:default="1" w:styleId="TableNormal">
@@ -3821,7 +3830,7 @@
       <w:rFonts w:eastAsiaTheme="minorHAnsi" w:cstheme="minorBidi"/>
       <w:sz w:val="24"/>
       <w:szCs w:val="24"/>
-      <w:lang w:val="en-US"/>
+      <w:lang w:val="en-US" w:eastAsia="en-GB"/>
     </w:rPr>
     <w:tblPr>
       <w:tblInd w:w="0" w:type="dxa"/>

</xml_diff>